<commit_message>
Added training and classification part
</commit_message>
<xml_diff>
--- a/Assignment2/Documentation.docx
+++ b/Assignment2/Documentation.docx
@@ -1,6 +1,6 @@
 
 <file path=word/document.xml><?xml version="1.0" encoding="utf-8"?>
-<w:document xmlns:wpc="http://schemas.microsoft.com/office/word/2010/wordprocessingCanvas" xmlns:cx="http://schemas.microsoft.com/office/drawing/2014/chartex" xmlns:cx1="http://schemas.microsoft.com/office/drawing/2015/9/8/chartex" xmlns:cx2="http://schemas.microsoft.com/office/drawing/2015/10/21/chartex" xmlns:cx3="http://schemas.microsoft.com/office/drawing/2016/5/9/chartex" xmlns:cx4="http://schemas.microsoft.com/office/drawing/2016/5/10/chartex" xmlns:cx5="http://schemas.microsoft.com/office/drawing/2016/5/11/chartex" xmlns:cx6="http://schemas.microsoft.com/office/drawing/2016/5/12/chartex" xmlns:cx7="http://schemas.microsoft.com/office/drawing/2016/5/13/chartex" xmlns:cx8="http://schemas.microsoft.com/office/drawing/2016/5/14/chartex" xmlns:mc="http://schemas.openxmlformats.org/markup-compatibility/2006" xmlns:aink="http://schemas.microsoft.com/office/drawing/2016/ink" xmlns:am3d="http://schemas.microsoft.com/office/drawing/2017/model3d" xmlns:o="urn:schemas-microsoft-com:office:office" xmlns:r="http://schemas.openxmlformats.org/officeDocument/2006/relationships" xmlns:m="http://schemas.openxmlformats.org/officeDocument/2006/math" xmlns:v="urn:schemas-microsoft-com:vml" xmlns:wp14="http://schemas.microsoft.com/office/word/2010/wordprocessingDrawing" xmlns:wp="http://schemas.openxmlformats.org/drawingml/2006/wordprocessingDrawing" xmlns:w10="urn:schemas-microsoft-com:office:word" xmlns:w="http://schemas.openxmlformats.org/wordprocessingml/2006/main" xmlns:w14="http://schemas.microsoft.com/office/word/2010/wordml" xmlns:w15="http://schemas.microsoft.com/office/word/2012/wordml" xmlns:w16cex="http://schemas.microsoft.com/office/word/2018/wordml/cex" xmlns:w16cid="http://schemas.microsoft.com/office/word/2016/wordml/cid" xmlns:w16="http://schemas.microsoft.com/office/word/2018/wordml" xmlns:w16se="http://schemas.microsoft.com/office/word/2015/wordml/symex" xmlns:wpg="http://schemas.microsoft.com/office/word/2010/wordprocessingGroup" xmlns:wpi="http://schemas.microsoft.com/office/word/2010/wordprocessingInk" xmlns:wne="http://schemas.microsoft.com/office/word/2006/wordml" xmlns:wps="http://schemas.microsoft.com/office/word/2010/wordprocessingShape" mc:Ignorable="w14 w15 w16se w16cid w16 w16cex wp14">
+<w:document xmlns:wpc="http://schemas.microsoft.com/office/word/2010/wordprocessingCanvas" xmlns:mc="http://schemas.openxmlformats.org/markup-compatibility/2006" xmlns:o="urn:schemas-microsoft-com:office:office" xmlns:r="http://schemas.openxmlformats.org/officeDocument/2006/relationships" xmlns:m="http://schemas.openxmlformats.org/officeDocument/2006/math" xmlns:v="urn:schemas-microsoft-com:vml" xmlns:wp14="http://schemas.microsoft.com/office/word/2010/wordprocessingDrawing" xmlns:wp="http://schemas.openxmlformats.org/drawingml/2006/wordprocessingDrawing" xmlns:w10="urn:schemas-microsoft-com:office:word" xmlns:w="http://schemas.openxmlformats.org/wordprocessingml/2006/main" xmlns:w14="http://schemas.microsoft.com/office/word/2010/wordml" xmlns:w15="http://schemas.microsoft.com/office/word/2012/wordml" xmlns:wpg="http://schemas.microsoft.com/office/word/2010/wordprocessingGroup" xmlns:wpi="http://schemas.microsoft.com/office/word/2010/wordprocessingInk" xmlns:wne="http://schemas.microsoft.com/office/word/2006/wordml" xmlns:wps="http://schemas.microsoft.com/office/word/2010/wordprocessingShape" mc:Ignorable="w14 w15 wp14">
   <w:body>
     <w:p>
       <w:pPr>
@@ -530,6 +530,7 @@
         <w:t xml:space="preserve">We use the </w:t>
       </w:r>
       <w:proofErr w:type="spellStart"/>
+      <w:proofErr w:type="gramStart"/>
       <w:r>
         <w:rPr>
           <w:i/>
@@ -543,13 +544,29 @@
           <w:i/>
           <w:iCs/>
         </w:rPr>
-        <w:t>()</w:t>
+        <w:t>(</w:t>
+      </w:r>
+      <w:proofErr w:type="gramEnd"/>
+      <w:r>
+        <w:rPr>
+          <w:i/>
+          <w:iCs/>
+        </w:rPr>
+        <w:t>)</w:t>
       </w:r>
       <w:r>
         <w:t xml:space="preserve"> method </w:t>
       </w:r>
       <w:r>
-        <w:t xml:space="preserve">in Scikit-Learn library </w:t>
+        <w:t xml:space="preserve">in </w:t>
+      </w:r>
+      <w:proofErr w:type="spellStart"/>
+      <w:r>
+        <w:t>Scikit</w:t>
+      </w:r>
+      <w:proofErr w:type="spellEnd"/>
+      <w:r>
+        <w:t xml:space="preserve">-Learn library </w:t>
       </w:r>
       <w:r>
         <w:t>to create a matrix of all possible unigrams and bigrams present in the entire corpus</w:t>
@@ -605,7 +622,21 @@
           <w:b/>
           <w:bCs/>
         </w:rPr>
-        <w:t>This final feature matrix of the training data is then sent a classifier for training.</w:t>
+        <w:t xml:space="preserve">This final feature matrix of the training data is then sent </w:t>
+      </w:r>
+      <w:r>
+        <w:rPr>
+          <w:b/>
+          <w:bCs/>
+        </w:rPr>
+        <w:t xml:space="preserve">to </w:t>
+      </w:r>
+      <w:r>
+        <w:rPr>
+          <w:b/>
+          <w:bCs/>
+        </w:rPr>
+        <w:t>a classifier for training.</w:t>
       </w:r>
     </w:p>
     <w:p/>
@@ -638,6 +669,253 @@
           <w:numId w:val="3"/>
         </w:numPr>
       </w:pPr>
+      <w:r>
+        <w:t xml:space="preserve">The final feature matrix after going through pre-processing and feature extraction processes is fed to a classifier for training. </w:t>
+      </w:r>
+    </w:p>
+    <w:p/>
+    <w:p>
+      <w:pPr>
+        <w:pStyle w:val="ListParagraph"/>
+        <w:numPr>
+          <w:ilvl w:val="0"/>
+          <w:numId w:val="3"/>
+        </w:numPr>
+      </w:pPr>
+      <w:r>
+        <w:t xml:space="preserve">We used </w:t>
+      </w:r>
+      <w:proofErr w:type="spellStart"/>
+      <w:r>
+        <w:rPr>
+          <w:b/>
+        </w:rPr>
+        <w:t>GridSearchCV</w:t>
+      </w:r>
+      <w:proofErr w:type="spellEnd"/>
+      <w:r>
+        <w:t xml:space="preserve"> to find the best hyper-parameters of whatever classifier we wanted to use. </w:t>
+      </w:r>
+    </w:p>
+    <w:p>
+      <w:pPr>
+        <w:pStyle w:val="ListParagraph"/>
+      </w:pPr>
+    </w:p>
+    <w:p>
+      <w:pPr>
+        <w:pStyle w:val="ListParagraph"/>
+        <w:numPr>
+          <w:ilvl w:val="1"/>
+          <w:numId w:val="1"/>
+        </w:numPr>
+      </w:pPr>
+      <w:r>
+        <w:t>We first tested with</w:t>
+      </w:r>
+      <w:r>
+        <w:t xml:space="preserve"> Logistic Regression with different C values and penalties and got the best score with one </w:t>
+      </w:r>
+      <w:r>
+        <w:rPr>
+          <w:i/>
+        </w:rPr>
+        <w:t>C-penalty</w:t>
+      </w:r>
+      <w:r>
+        <w:t xml:space="preserve"> combination of hyper-parameters.</w:t>
+      </w:r>
+    </w:p>
+    <w:p>
+      <w:pPr>
+        <w:pStyle w:val="ListParagraph"/>
+        <w:ind w:left="1440"/>
+      </w:pPr>
+    </w:p>
+    <w:p>
+      <w:pPr>
+        <w:pStyle w:val="ListParagraph"/>
+        <w:numPr>
+          <w:ilvl w:val="1"/>
+          <w:numId w:val="1"/>
+        </w:numPr>
+      </w:pPr>
+      <w:r>
+        <w:t xml:space="preserve">In order to improve the score even further, we used </w:t>
+      </w:r>
+      <w:r>
+        <w:rPr>
+          <w:b/>
+        </w:rPr>
+        <w:t>Support Vector Classification (SVC)</w:t>
+      </w:r>
+      <w:r>
+        <w:t xml:space="preserve"> with different set of </w:t>
+      </w:r>
+      <w:r>
+        <w:t>‘</w:t>
+      </w:r>
+      <w:r>
+        <w:t>C</w:t>
+      </w:r>
+      <w:r>
+        <w:t>’</w:t>
+      </w:r>
+      <w:r>
+        <w:t xml:space="preserve"> and </w:t>
+      </w:r>
+      <w:r>
+        <w:t>‘</w:t>
+      </w:r>
+      <w:r>
+        <w:t>gamma</w:t>
+      </w:r>
+      <w:r>
+        <w:t>’</w:t>
+      </w:r>
+      <w:r>
+        <w:t xml:space="preserve"> values. </w:t>
+      </w:r>
+    </w:p>
+    <w:p/>
+    <w:p>
+      <w:pPr>
+        <w:pStyle w:val="ListParagraph"/>
+        <w:numPr>
+          <w:ilvl w:val="1"/>
+          <w:numId w:val="1"/>
+        </w:numPr>
+      </w:pPr>
+      <w:r>
+        <w:t xml:space="preserve">From the </w:t>
+      </w:r>
+      <w:proofErr w:type="spellStart"/>
+      <w:r>
+        <w:t>GridSearchCV</w:t>
+      </w:r>
+      <w:proofErr w:type="spellEnd"/>
+      <w:r>
+        <w:t xml:space="preserve">, we got </w:t>
+      </w:r>
+      <w:r>
+        <w:rPr>
+          <w:b/>
+        </w:rPr>
+        <w:t>C=10.0 and gamma=0.01</w:t>
+      </w:r>
+      <w:r>
+        <w:t xml:space="preserve"> as the best parameters.</w:t>
+      </w:r>
+    </w:p>
+    <w:p>
+      <w:pPr>
+        <w:pStyle w:val="ListParagraph"/>
+      </w:pPr>
+    </w:p>
+    <w:p>
+      <w:pPr>
+        <w:pStyle w:val="ListParagraph"/>
+        <w:numPr>
+          <w:ilvl w:val="0"/>
+          <w:numId w:val="3"/>
+        </w:numPr>
+      </w:pPr>
+      <w:r>
+        <w:t xml:space="preserve">After training our model using </w:t>
+      </w:r>
+      <w:r>
+        <w:rPr>
+          <w:b/>
+        </w:rPr>
+        <w:t>SVC</w:t>
+      </w:r>
+      <w:r>
+        <w:t xml:space="preserve"> with the best hyper-parameters with the training data, we then tested the classifier with the test data and evaluated the performance of the model using </w:t>
+      </w:r>
+      <w:r>
+        <w:rPr>
+          <w:b/>
+        </w:rPr>
+        <w:t>f1-metrics</w:t>
+      </w:r>
+      <w:r>
+        <w:t xml:space="preserve">. </w:t>
+      </w:r>
+    </w:p>
+    <w:p/>
+    <w:p/>
+    <w:p>
+      <w:pPr>
+        <w:rPr>
+          <w:b/>
+          <w:i/>
+        </w:rPr>
+      </w:pPr>
+      <w:r>
+        <w:rPr>
+          <w:b/>
+          <w:i/>
+        </w:rPr>
+        <w:t>Conclusion</w:t>
+      </w:r>
+    </w:p>
+    <w:p>
+      <w:pPr>
+        <w:rPr>
+          <w:b/>
+          <w:i/>
+        </w:rPr>
+      </w:pPr>
+    </w:p>
+    <w:p>
+      <w:pPr>
+        <w:pStyle w:val="ListParagraph"/>
+        <w:numPr>
+          <w:ilvl w:val="0"/>
+          <w:numId w:val="4"/>
+        </w:numPr>
+      </w:pPr>
+      <w:r>
+        <w:t xml:space="preserve">We finally created an output </w:t>
+      </w:r>
+      <w:r>
+        <w:t>“</w:t>
+      </w:r>
+      <w:proofErr w:type="spellStart"/>
+      <w:r>
+        <w:t>json</w:t>
+      </w:r>
+      <w:proofErr w:type="spellEnd"/>
+      <w:r>
+        <w:t>”</w:t>
+      </w:r>
+      <w:bookmarkStart w:id="0" w:name="_GoBack"/>
+      <w:bookmarkEnd w:id="0"/>
+      <w:r>
+        <w:t xml:space="preserve"> file with predictions by extracting IDs from the dataset and generating a dictionary of </w:t>
+      </w:r>
+      <w:r>
+        <w:rPr>
+          <w:b/>
+        </w:rPr>
+        <w:t>ID-prediction</w:t>
+      </w:r>
+      <w:r>
+        <w:t xml:space="preserve"> pair. </w:t>
+      </w:r>
+    </w:p>
+    <w:p/>
+    <w:p>
+      <w:pPr>
+        <w:pStyle w:val="ListParagraph"/>
+        <w:numPr>
+          <w:ilvl w:val="0"/>
+          <w:numId w:val="4"/>
+        </w:numPr>
+      </w:pPr>
+      <w:r>
+        <w:t xml:space="preserve">With respect to the runtime of our approach, it has been recorded as 1-2 minutes for the feature extraction process and 4-5 minutes for training the classifier. Overall, it would take around 7 minutes to run and produce the predictions. </w:t>
+      </w:r>
     </w:p>
     <w:sectPr>
       <w:headerReference w:type="default" r:id="rId7"/>
@@ -651,7 +929,7 @@
 </file>
 
 <file path=word/endnotes.xml><?xml version="1.0" encoding="utf-8"?>
-<w:endnotes xmlns:wpc="http://schemas.microsoft.com/office/word/2010/wordprocessingCanvas" xmlns:cx="http://schemas.microsoft.com/office/drawing/2014/chartex" xmlns:cx1="http://schemas.microsoft.com/office/drawing/2015/9/8/chartex" xmlns:cx2="http://schemas.microsoft.com/office/drawing/2015/10/21/chartex" xmlns:cx3="http://schemas.microsoft.com/office/drawing/2016/5/9/chartex" xmlns:cx4="http://schemas.microsoft.com/office/drawing/2016/5/10/chartex" xmlns:cx5="http://schemas.microsoft.com/office/drawing/2016/5/11/chartex" xmlns:cx6="http://schemas.microsoft.com/office/drawing/2016/5/12/chartex" xmlns:cx7="http://schemas.microsoft.com/office/drawing/2016/5/13/chartex" xmlns:cx8="http://schemas.microsoft.com/office/drawing/2016/5/14/chartex" xmlns:mc="http://schemas.openxmlformats.org/markup-compatibility/2006" xmlns:aink="http://schemas.microsoft.com/office/drawing/2016/ink" xmlns:am3d="http://schemas.microsoft.com/office/drawing/2017/model3d" xmlns:o="urn:schemas-microsoft-com:office:office" xmlns:r="http://schemas.openxmlformats.org/officeDocument/2006/relationships" xmlns:m="http://schemas.openxmlformats.org/officeDocument/2006/math" xmlns:v="urn:schemas-microsoft-com:vml" xmlns:wp14="http://schemas.microsoft.com/office/word/2010/wordprocessingDrawing" xmlns:wp="http://schemas.openxmlformats.org/drawingml/2006/wordprocessingDrawing" xmlns:w10="urn:schemas-microsoft-com:office:word" xmlns:w="http://schemas.openxmlformats.org/wordprocessingml/2006/main" xmlns:w14="http://schemas.microsoft.com/office/word/2010/wordml" xmlns:w15="http://schemas.microsoft.com/office/word/2012/wordml" xmlns:w16cex="http://schemas.microsoft.com/office/word/2018/wordml/cex" xmlns:w16cid="http://schemas.microsoft.com/office/word/2016/wordml/cid" xmlns:w16="http://schemas.microsoft.com/office/word/2018/wordml" xmlns:w16se="http://schemas.microsoft.com/office/word/2015/wordml/symex" xmlns:wpg="http://schemas.microsoft.com/office/word/2010/wordprocessingGroup" xmlns:wpi="http://schemas.microsoft.com/office/word/2010/wordprocessingInk" xmlns:wne="http://schemas.microsoft.com/office/word/2006/wordml" xmlns:wps="http://schemas.microsoft.com/office/word/2010/wordprocessingShape" mc:Ignorable="w14 w15 w16se w16cid w16 w16cex wp14">
+<w:endnotes xmlns:wpc="http://schemas.microsoft.com/office/word/2010/wordprocessingCanvas" xmlns:mc="http://schemas.openxmlformats.org/markup-compatibility/2006" xmlns:o="urn:schemas-microsoft-com:office:office" xmlns:r="http://schemas.openxmlformats.org/officeDocument/2006/relationships" xmlns:m="http://schemas.openxmlformats.org/officeDocument/2006/math" xmlns:v="urn:schemas-microsoft-com:vml" xmlns:wp14="http://schemas.microsoft.com/office/word/2010/wordprocessingDrawing" xmlns:wp="http://schemas.openxmlformats.org/drawingml/2006/wordprocessingDrawing" xmlns:w10="urn:schemas-microsoft-com:office:word" xmlns:w="http://schemas.openxmlformats.org/wordprocessingml/2006/main" xmlns:w14="http://schemas.microsoft.com/office/word/2010/wordml" xmlns:w15="http://schemas.microsoft.com/office/word/2012/wordml" xmlns:wpg="http://schemas.microsoft.com/office/word/2010/wordprocessingGroup" xmlns:wpi="http://schemas.microsoft.com/office/word/2010/wordprocessingInk" xmlns:wne="http://schemas.microsoft.com/office/word/2006/wordml" xmlns:wps="http://schemas.microsoft.com/office/word/2010/wordprocessingShape" mc:Ignorable="w14 w15 wp14">
   <w:endnote w:type="separator" w:id="-1">
     <w:p>
       <w:r>
@@ -670,7 +948,7 @@
 </file>
 
 <file path=word/footnotes.xml><?xml version="1.0" encoding="utf-8"?>
-<w:footnotes xmlns:wpc="http://schemas.microsoft.com/office/word/2010/wordprocessingCanvas" xmlns:cx="http://schemas.microsoft.com/office/drawing/2014/chartex" xmlns:cx1="http://schemas.microsoft.com/office/drawing/2015/9/8/chartex" xmlns:cx2="http://schemas.microsoft.com/office/drawing/2015/10/21/chartex" xmlns:cx3="http://schemas.microsoft.com/office/drawing/2016/5/9/chartex" xmlns:cx4="http://schemas.microsoft.com/office/drawing/2016/5/10/chartex" xmlns:cx5="http://schemas.microsoft.com/office/drawing/2016/5/11/chartex" xmlns:cx6="http://schemas.microsoft.com/office/drawing/2016/5/12/chartex" xmlns:cx7="http://schemas.microsoft.com/office/drawing/2016/5/13/chartex" xmlns:cx8="http://schemas.microsoft.com/office/drawing/2016/5/14/chartex" xmlns:mc="http://schemas.openxmlformats.org/markup-compatibility/2006" xmlns:aink="http://schemas.microsoft.com/office/drawing/2016/ink" xmlns:am3d="http://schemas.microsoft.com/office/drawing/2017/model3d" xmlns:o="urn:schemas-microsoft-com:office:office" xmlns:r="http://schemas.openxmlformats.org/officeDocument/2006/relationships" xmlns:m="http://schemas.openxmlformats.org/officeDocument/2006/math" xmlns:v="urn:schemas-microsoft-com:vml" xmlns:wp14="http://schemas.microsoft.com/office/word/2010/wordprocessingDrawing" xmlns:wp="http://schemas.openxmlformats.org/drawingml/2006/wordprocessingDrawing" xmlns:w10="urn:schemas-microsoft-com:office:word" xmlns:w="http://schemas.openxmlformats.org/wordprocessingml/2006/main" xmlns:w14="http://schemas.microsoft.com/office/word/2010/wordml" xmlns:w15="http://schemas.microsoft.com/office/word/2012/wordml" xmlns:w16cex="http://schemas.microsoft.com/office/word/2018/wordml/cex" xmlns:w16cid="http://schemas.microsoft.com/office/word/2016/wordml/cid" xmlns:w16="http://schemas.microsoft.com/office/word/2018/wordml" xmlns:w16se="http://schemas.microsoft.com/office/word/2015/wordml/symex" xmlns:wpg="http://schemas.microsoft.com/office/word/2010/wordprocessingGroup" xmlns:wpi="http://schemas.microsoft.com/office/word/2010/wordprocessingInk" xmlns:wne="http://schemas.microsoft.com/office/word/2006/wordml" xmlns:wps="http://schemas.microsoft.com/office/word/2010/wordprocessingShape" mc:Ignorable="w14 w15 w16se w16cid w16 w16cex wp14">
+<w:footnotes xmlns:wpc="http://schemas.microsoft.com/office/word/2010/wordprocessingCanvas" xmlns:mc="http://schemas.openxmlformats.org/markup-compatibility/2006" xmlns:o="urn:schemas-microsoft-com:office:office" xmlns:r="http://schemas.openxmlformats.org/officeDocument/2006/relationships" xmlns:m="http://schemas.openxmlformats.org/officeDocument/2006/math" xmlns:v="urn:schemas-microsoft-com:vml" xmlns:wp14="http://schemas.microsoft.com/office/word/2010/wordprocessingDrawing" xmlns:wp="http://schemas.openxmlformats.org/drawingml/2006/wordprocessingDrawing" xmlns:w10="urn:schemas-microsoft-com:office:word" xmlns:w="http://schemas.openxmlformats.org/wordprocessingml/2006/main" xmlns:w14="http://schemas.microsoft.com/office/word/2010/wordml" xmlns:w15="http://schemas.microsoft.com/office/word/2012/wordml" xmlns:wpg="http://schemas.microsoft.com/office/word/2010/wordprocessingGroup" xmlns:wpi="http://schemas.microsoft.com/office/word/2010/wordprocessingInk" xmlns:wne="http://schemas.microsoft.com/office/word/2006/wordml" xmlns:wps="http://schemas.microsoft.com/office/word/2010/wordprocessingShape" mc:Ignorable="w14 w15 wp14">
   <w:footnote w:type="separator" w:id="-1">
     <w:p>
       <w:r>
@@ -689,7 +967,7 @@
 </file>
 
 <file path=word/header1.xml><?xml version="1.0" encoding="utf-8"?>
-<w:hdr xmlns:wpc="http://schemas.microsoft.com/office/word/2010/wordprocessingCanvas" xmlns:cx="http://schemas.microsoft.com/office/drawing/2014/chartex" xmlns:cx1="http://schemas.microsoft.com/office/drawing/2015/9/8/chartex" xmlns:cx2="http://schemas.microsoft.com/office/drawing/2015/10/21/chartex" xmlns:cx3="http://schemas.microsoft.com/office/drawing/2016/5/9/chartex" xmlns:cx4="http://schemas.microsoft.com/office/drawing/2016/5/10/chartex" xmlns:cx5="http://schemas.microsoft.com/office/drawing/2016/5/11/chartex" xmlns:cx6="http://schemas.microsoft.com/office/drawing/2016/5/12/chartex" xmlns:cx7="http://schemas.microsoft.com/office/drawing/2016/5/13/chartex" xmlns:cx8="http://schemas.microsoft.com/office/drawing/2016/5/14/chartex" xmlns:mc="http://schemas.openxmlformats.org/markup-compatibility/2006" xmlns:aink="http://schemas.microsoft.com/office/drawing/2016/ink" xmlns:am3d="http://schemas.microsoft.com/office/drawing/2017/model3d" xmlns:o="urn:schemas-microsoft-com:office:office" xmlns:r="http://schemas.openxmlformats.org/officeDocument/2006/relationships" xmlns:m="http://schemas.openxmlformats.org/officeDocument/2006/math" xmlns:v="urn:schemas-microsoft-com:vml" xmlns:wp14="http://schemas.microsoft.com/office/word/2010/wordprocessingDrawing" xmlns:wp="http://schemas.openxmlformats.org/drawingml/2006/wordprocessingDrawing" xmlns:w10="urn:schemas-microsoft-com:office:word" xmlns:w="http://schemas.openxmlformats.org/wordprocessingml/2006/main" xmlns:w14="http://schemas.microsoft.com/office/word/2010/wordml" xmlns:w15="http://schemas.microsoft.com/office/word/2012/wordml" xmlns:w16cex="http://schemas.microsoft.com/office/word/2018/wordml/cex" xmlns:w16cid="http://schemas.microsoft.com/office/word/2016/wordml/cid" xmlns:w16="http://schemas.microsoft.com/office/word/2018/wordml" xmlns:w16se="http://schemas.microsoft.com/office/word/2015/wordml/symex" xmlns:wpg="http://schemas.microsoft.com/office/word/2010/wordprocessingGroup" xmlns:wpi="http://schemas.microsoft.com/office/word/2010/wordprocessingInk" xmlns:wne="http://schemas.microsoft.com/office/word/2006/wordml" xmlns:wps="http://schemas.microsoft.com/office/word/2010/wordprocessingShape" mc:Ignorable="w14 w15 w16se w16cid w16 w16cex wp14">
+<w:hdr xmlns:wpc="http://schemas.microsoft.com/office/word/2010/wordprocessingCanvas" xmlns:mc="http://schemas.openxmlformats.org/markup-compatibility/2006" xmlns:o="urn:schemas-microsoft-com:office:office" xmlns:r="http://schemas.openxmlformats.org/officeDocument/2006/relationships" xmlns:m="http://schemas.openxmlformats.org/officeDocument/2006/math" xmlns:v="urn:schemas-microsoft-com:vml" xmlns:wp14="http://schemas.microsoft.com/office/word/2010/wordprocessingDrawing" xmlns:wp="http://schemas.openxmlformats.org/drawingml/2006/wordprocessingDrawing" xmlns:w10="urn:schemas-microsoft-com:office:word" xmlns:w="http://schemas.openxmlformats.org/wordprocessingml/2006/main" xmlns:w14="http://schemas.microsoft.com/office/word/2010/wordml" xmlns:w15="http://schemas.microsoft.com/office/word/2012/wordml" xmlns:wpg="http://schemas.microsoft.com/office/word/2010/wordprocessingGroup" xmlns:wpi="http://schemas.microsoft.com/office/word/2010/wordprocessingInk" xmlns:wne="http://schemas.microsoft.com/office/word/2006/wordml" xmlns:wps="http://schemas.microsoft.com/office/word/2010/wordprocessingShape" mc:Ignorable="w14 w15 wp14">
   <w:p>
     <w:pPr>
       <w:pStyle w:val="Header"/>
@@ -697,6 +975,7 @@
     <w:r>
       <w:rPr>
         <w:noProof/>
+        <w:lang w:val="en-IN" w:eastAsia="en-IN"/>
       </w:rPr>
       <mc:AlternateContent>
         <mc:Choice Requires="wps">
@@ -823,9 +1102,9 @@
             </wp:anchor>
           </w:drawing>
         </mc:Choice>
-        <mc:Fallback>
+        <mc:Fallback xmlns:w16se="http://schemas.microsoft.com/office/word/2015/wordml/symex" xmlns:w16="http://schemas.microsoft.com/office/word/2018/wordml" xmlns:w16cid="http://schemas.microsoft.com/office/word/2016/wordml/cid" xmlns:w16cex="http://schemas.microsoft.com/office/word/2018/wordml/cex" xmlns:am3d="http://schemas.microsoft.com/office/drawing/2017/model3d" xmlns:aink="http://schemas.microsoft.com/office/drawing/2016/ink" xmlns:cx8="http://schemas.microsoft.com/office/drawing/2016/5/14/chartex" xmlns:cx7="http://schemas.microsoft.com/office/drawing/2016/5/13/chartex" xmlns:cx6="http://schemas.microsoft.com/office/drawing/2016/5/12/chartex" xmlns:cx5="http://schemas.microsoft.com/office/drawing/2016/5/11/chartex" xmlns:cx4="http://schemas.microsoft.com/office/drawing/2016/5/10/chartex" xmlns:cx3="http://schemas.microsoft.com/office/drawing/2016/5/9/chartex" xmlns:cx2="http://schemas.microsoft.com/office/drawing/2015/10/21/chartex" xmlns:cx1="http://schemas.microsoft.com/office/drawing/2015/9/8/chartex" xmlns:cx="http://schemas.microsoft.com/office/drawing/2014/chartex">
           <w:pict>
-            <v:rect w14:anchorId="13C6DFBA" id="Rectangle 47" o:spid="_x0000_s1026" alt="Title: Document Title" style="position:absolute;margin-left:0;margin-top:0;width:1in;height:22.3pt;z-index:251659264;visibility:visible;mso-wrap-style:square;mso-width-percent:941;mso-height-percent:0;mso-top-percent:30;mso-wrap-distance-left:9pt;mso-wrap-distance-top:0;mso-wrap-distance-right:9pt;mso-wrap-distance-bottom:0;mso-position-horizontal:center;mso-position-horizontal-relative:page;mso-position-vertical-relative:page;mso-width-percent:941;mso-height-percent:0;mso-top-percent:30;mso-width-relative:page;mso-height-relative:margin;v-text-anchor:middle" o:gfxdata="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" fillcolor="#44546a [3215]" stroked="f" strokeweight="1pt">
+            <v:rect w14:anchorId="13C6DFBA" id="Rectangle 47" o:spid="_x0000_s1026" alt="Title: Document Title" style="position:absolute;margin-left:0;margin-top:0;width:1in;height:22.3pt;z-index:251659264;visibility:visible;mso-wrap-style:square;mso-width-percent:941;mso-height-percent:0;mso-top-percent:30;mso-wrap-distance-left:9pt;mso-wrap-distance-top:0;mso-wrap-distance-right:9pt;mso-wrap-distance-bottom:0;mso-position-horizontal:center;mso-position-horizontal-relative:page;mso-position-vertical-relative:page;mso-width-percent:941;mso-height-percent:0;mso-top-percent:30;mso-width-relative:page;mso-height-relative:margin;v-text-anchor:middle" o:gfxdata="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" fillcolor="#44546a [3215]" stroked="f" strokeweight="1pt">
               <v:textbox inset=",0,,0">
                 <w:txbxContent>
                   <w:sdt>
@@ -888,8 +1167,97 @@
 </file>
 
 <file path=word/numbering.xml><?xml version="1.0" encoding="utf-8"?>
-<w:numbering xmlns:wpc="http://schemas.microsoft.com/office/word/2010/wordprocessingCanvas" xmlns:cx="http://schemas.microsoft.com/office/drawing/2014/chartex" xmlns:cx1="http://schemas.microsoft.com/office/drawing/2015/9/8/chartex" xmlns:cx2="http://schemas.microsoft.com/office/drawing/2015/10/21/chartex" xmlns:cx3="http://schemas.microsoft.com/office/drawing/2016/5/9/chartex" xmlns:cx4="http://schemas.microsoft.com/office/drawing/2016/5/10/chartex" xmlns:cx5="http://schemas.microsoft.com/office/drawing/2016/5/11/chartex" xmlns:cx6="http://schemas.microsoft.com/office/drawing/2016/5/12/chartex" xmlns:cx7="http://schemas.microsoft.com/office/drawing/2016/5/13/chartex" xmlns:cx8="http://schemas.microsoft.com/office/drawing/2016/5/14/chartex" xmlns:mc="http://schemas.openxmlformats.org/markup-compatibility/2006" xmlns:aink="http://schemas.microsoft.com/office/drawing/2016/ink" xmlns:am3d="http://schemas.microsoft.com/office/drawing/2017/model3d" xmlns:o="urn:schemas-microsoft-com:office:office" xmlns:r="http://schemas.openxmlformats.org/officeDocument/2006/relationships" xmlns:m="http://schemas.openxmlformats.org/officeDocument/2006/math" xmlns:v="urn:schemas-microsoft-com:vml" xmlns:wp14="http://schemas.microsoft.com/office/word/2010/wordprocessingDrawing" xmlns:wp="http://schemas.openxmlformats.org/drawingml/2006/wordprocessingDrawing" xmlns:w10="urn:schemas-microsoft-com:office:word" xmlns:w="http://schemas.openxmlformats.org/wordprocessingml/2006/main" xmlns:w14="http://schemas.microsoft.com/office/word/2010/wordml" xmlns:w15="http://schemas.microsoft.com/office/word/2012/wordml" xmlns:w16cex="http://schemas.microsoft.com/office/word/2018/wordml/cex" xmlns:w16cid="http://schemas.microsoft.com/office/word/2016/wordml/cid" xmlns:w16="http://schemas.microsoft.com/office/word/2018/wordml" xmlns:w16se="http://schemas.microsoft.com/office/word/2015/wordml/symex" xmlns:wpg="http://schemas.microsoft.com/office/word/2010/wordprocessingGroup" xmlns:wpi="http://schemas.microsoft.com/office/word/2010/wordprocessingInk" xmlns:wne="http://schemas.microsoft.com/office/word/2006/wordml" xmlns:wps="http://schemas.microsoft.com/office/word/2010/wordprocessingShape" mc:Ignorable="w14 w15 w16se w16cid w16 w16cex wp14">
+<w:numbering xmlns:wpc="http://schemas.microsoft.com/office/word/2010/wordprocessingCanvas" xmlns:mc="http://schemas.openxmlformats.org/markup-compatibility/2006" xmlns:o="urn:schemas-microsoft-com:office:office" xmlns:r="http://schemas.openxmlformats.org/officeDocument/2006/relationships" xmlns:m="http://schemas.openxmlformats.org/officeDocument/2006/math" xmlns:v="urn:schemas-microsoft-com:vml" xmlns:wp14="http://schemas.microsoft.com/office/word/2010/wordprocessingDrawing" xmlns:wp="http://schemas.openxmlformats.org/drawingml/2006/wordprocessingDrawing" xmlns:w10="urn:schemas-microsoft-com:office:word" xmlns:w="http://schemas.openxmlformats.org/wordprocessingml/2006/main" xmlns:w14="http://schemas.microsoft.com/office/word/2010/wordml" xmlns:w15="http://schemas.microsoft.com/office/word/2012/wordml" xmlns:wpg="http://schemas.microsoft.com/office/word/2010/wordprocessingGroup" xmlns:wpi="http://schemas.microsoft.com/office/word/2010/wordprocessingInk" xmlns:wne="http://schemas.microsoft.com/office/word/2006/wordml" xmlns:wps="http://schemas.microsoft.com/office/word/2010/wordprocessingShape" mc:Ignorable="w14 w15 wp14">
   <w:abstractNum w:abstractNumId="0" w15:restartNumberingAfterBreak="0">
+    <w:nsid w:val="1E1C4C57"/>
+    <w:multiLevelType w:val="hybridMultilevel"/>
+    <w:tmpl w:val="344CABD8"/>
+    <w:lvl w:ilvl="0" w:tplc="4009000F">
+      <w:start w:val="1"/>
+      <w:numFmt w:val="decimal"/>
+      <w:lvlText w:val="%1."/>
+      <w:lvlJc w:val="left"/>
+      <w:pPr>
+        <w:ind w:left="720" w:hanging="360"/>
+      </w:pPr>
+      <w:rPr>
+        <w:rFonts w:hint="default"/>
+      </w:rPr>
+    </w:lvl>
+    <w:lvl w:ilvl="1" w:tplc="40090019" w:tentative="1">
+      <w:start w:val="1"/>
+      <w:numFmt w:val="lowerLetter"/>
+      <w:lvlText w:val="%2."/>
+      <w:lvlJc w:val="left"/>
+      <w:pPr>
+        <w:ind w:left="1440" w:hanging="360"/>
+      </w:pPr>
+    </w:lvl>
+    <w:lvl w:ilvl="2" w:tplc="4009001B" w:tentative="1">
+      <w:start w:val="1"/>
+      <w:numFmt w:val="lowerRoman"/>
+      <w:lvlText w:val="%3."/>
+      <w:lvlJc w:val="right"/>
+      <w:pPr>
+        <w:ind w:left="2160" w:hanging="180"/>
+      </w:pPr>
+    </w:lvl>
+    <w:lvl w:ilvl="3" w:tplc="4009000F" w:tentative="1">
+      <w:start w:val="1"/>
+      <w:numFmt w:val="decimal"/>
+      <w:lvlText w:val="%4."/>
+      <w:lvlJc w:val="left"/>
+      <w:pPr>
+        <w:ind w:left="2880" w:hanging="360"/>
+      </w:pPr>
+    </w:lvl>
+    <w:lvl w:ilvl="4" w:tplc="40090019" w:tentative="1">
+      <w:start w:val="1"/>
+      <w:numFmt w:val="lowerLetter"/>
+      <w:lvlText w:val="%5."/>
+      <w:lvlJc w:val="left"/>
+      <w:pPr>
+        <w:ind w:left="3600" w:hanging="360"/>
+      </w:pPr>
+    </w:lvl>
+    <w:lvl w:ilvl="5" w:tplc="4009001B" w:tentative="1">
+      <w:start w:val="1"/>
+      <w:numFmt w:val="lowerRoman"/>
+      <w:lvlText w:val="%6."/>
+      <w:lvlJc w:val="right"/>
+      <w:pPr>
+        <w:ind w:left="4320" w:hanging="180"/>
+      </w:pPr>
+    </w:lvl>
+    <w:lvl w:ilvl="6" w:tplc="4009000F" w:tentative="1">
+      <w:start w:val="1"/>
+      <w:numFmt w:val="decimal"/>
+      <w:lvlText w:val="%7."/>
+      <w:lvlJc w:val="left"/>
+      <w:pPr>
+        <w:ind w:left="5040" w:hanging="360"/>
+      </w:pPr>
+    </w:lvl>
+    <w:lvl w:ilvl="7" w:tplc="40090019" w:tentative="1">
+      <w:start w:val="1"/>
+      <w:numFmt w:val="lowerLetter"/>
+      <w:lvlText w:val="%8."/>
+      <w:lvlJc w:val="left"/>
+      <w:pPr>
+        <w:ind w:left="5760" w:hanging="360"/>
+      </w:pPr>
+    </w:lvl>
+    <w:lvl w:ilvl="8" w:tplc="4009001B" w:tentative="1">
+      <w:start w:val="1"/>
+      <w:numFmt w:val="lowerRoman"/>
+      <w:lvlText w:val="%9."/>
+      <w:lvlJc w:val="right"/>
+      <w:pPr>
+        <w:ind w:left="6480" w:hanging="180"/>
+      </w:pPr>
+    </w:lvl>
+  </w:abstractNum>
+  <w:abstractNum w:abstractNumId="1" w15:restartNumberingAfterBreak="0">
     <w:nsid w:val="1E9B530B"/>
     <w:multiLevelType w:val="hybridMultilevel"/>
     <w:tmpl w:val="48A8ACF8"/>
@@ -975,7 +1343,7 @@
       </w:pPr>
     </w:lvl>
   </w:abstractNum>
-  <w:abstractNum w:abstractNumId="1" w15:restartNumberingAfterBreak="0">
+  <w:abstractNum w:abstractNumId="2" w15:restartNumberingAfterBreak="0">
     <w:nsid w:val="32B04868"/>
     <w:multiLevelType w:val="hybridMultilevel"/>
     <w:tmpl w:val="FDCAD1DC"/>
@@ -1061,7 +1429,7 @@
       </w:pPr>
     </w:lvl>
   </w:abstractNum>
-  <w:abstractNum w:abstractNumId="2" w15:restartNumberingAfterBreak="0">
+  <w:abstractNum w:abstractNumId="3" w15:restartNumberingAfterBreak="0">
     <w:nsid w:val="50D847A4"/>
     <w:multiLevelType w:val="hybridMultilevel"/>
     <w:tmpl w:val="43186436"/>
@@ -1148,19 +1516,22 @@
     </w:lvl>
   </w:abstractNum>
   <w:num w:numId="1">
+    <w:abstractNumId w:val="3"/>
+  </w:num>
+  <w:num w:numId="2">
     <w:abstractNumId w:val="2"/>
   </w:num>
-  <w:num w:numId="2">
+  <w:num w:numId="3">
     <w:abstractNumId w:val="1"/>
   </w:num>
-  <w:num w:numId="3">
+  <w:num w:numId="4">
     <w:abstractNumId w:val="0"/>
   </w:num>
 </w:numbering>
 </file>
 
 <file path=word/styles.xml><?xml version="1.0" encoding="utf-8"?>
-<w:styles xmlns:mc="http://schemas.openxmlformats.org/markup-compatibility/2006" xmlns:r="http://schemas.openxmlformats.org/officeDocument/2006/relationships" xmlns:w="http://schemas.openxmlformats.org/wordprocessingml/2006/main" xmlns:w14="http://schemas.microsoft.com/office/word/2010/wordml" xmlns:w15="http://schemas.microsoft.com/office/word/2012/wordml" xmlns:w16cex="http://schemas.microsoft.com/office/word/2018/wordml/cex" xmlns:w16cid="http://schemas.microsoft.com/office/word/2016/wordml/cid" xmlns:w16="http://schemas.microsoft.com/office/word/2018/wordml" xmlns:w16se="http://schemas.microsoft.com/office/word/2015/wordml/symex" mc:Ignorable="w14 w15 w16se w16cid w16 w16cex">
+<w:styles xmlns:mc="http://schemas.openxmlformats.org/markup-compatibility/2006" xmlns:r="http://schemas.openxmlformats.org/officeDocument/2006/relationships" xmlns:w="http://schemas.openxmlformats.org/wordprocessingml/2006/main" xmlns:w14="http://schemas.microsoft.com/office/word/2010/wordml" xmlns:w15="http://schemas.microsoft.com/office/word/2012/wordml" mc:Ignorable="w14 w15">
   <w:docDefaults>
     <w:rPrDefault>
       <w:rPr>
@@ -1172,7 +1543,7 @@
     </w:rPrDefault>
     <w:pPrDefault/>
   </w:docDefaults>
-  <w:latentStyles w:defLockedState="0" w:defUIPriority="99" w:defSemiHidden="0" w:defUnhideWhenUsed="0" w:defQFormat="0" w:count="376">
+  <w:latentStyles w:defLockedState="0" w:defUIPriority="99" w:defSemiHidden="0" w:defUnhideWhenUsed="0" w:defQFormat="0" w:count="371">
     <w:lsdException w:name="Normal" w:uiPriority="0" w:qFormat="1"/>
     <w:lsdException w:name="heading 1" w:uiPriority="9" w:qFormat="1"/>
     <w:lsdException w:name="heading 2" w:semiHidden="1" w:uiPriority="9" w:unhideWhenUsed="1" w:qFormat="1"/>
@@ -1544,11 +1915,6 @@
     <w:lsdException w:name="List Table 5 Dark Accent 6" w:uiPriority="50"/>
     <w:lsdException w:name="List Table 6 Colorful Accent 6" w:uiPriority="51"/>
     <w:lsdException w:name="List Table 7 Colorful Accent 6" w:uiPriority="52"/>
-    <w:lsdException w:name="Mention" w:semiHidden="1" w:unhideWhenUsed="1"/>
-    <w:lsdException w:name="Smart Hyperlink" w:semiHidden="1" w:unhideWhenUsed="1"/>
-    <w:lsdException w:name="Hashtag" w:semiHidden="1" w:unhideWhenUsed="1"/>
-    <w:lsdException w:name="Unresolved Mention" w:semiHidden="1" w:unhideWhenUsed="1"/>
-    <w:lsdException w:name="Smart Link" w:semiHidden="1" w:unhideWhenUsed="1"/>
   </w:latentStyles>
   <w:style w:type="paragraph" w:default="1" w:styleId="Normal">
     <w:name w:val="Normal"/>

</xml_diff>

<commit_message>
Final version for checkin - code and document
</commit_message>
<xml_diff>
--- a/Assignment2/Documentation.docx
+++ b/Assignment2/Documentation.docx
@@ -879,7 +879,21 @@
           <w:i/>
           <w:iCs/>
         </w:rPr>
-        <w:t>red_out.json”</w:t>
+        <w:t>red</w:t>
+      </w:r>
+      <w:r>
+        <w:rPr>
+          <w:i/>
+          <w:iCs/>
+        </w:rPr>
+        <w:t>iction</w:t>
+      </w:r>
+      <w:r>
+        <w:rPr>
+          <w:i/>
+          <w:iCs/>
+        </w:rPr>
+        <w:t>_out.json”</w:t>
       </w:r>
       <w:r>
         <w:t xml:space="preserve"> with predictions by extracting </w:t>
@@ -1302,7 +1316,21 @@
           <w:b/>
           <w:bCs/>
         </w:rPr>
-        <w:t>pred_out.json</w:t>
+        <w:t>pred</w:t>
+      </w:r>
+      <w:r>
+        <w:rPr>
+          <w:b/>
+          <w:bCs/>
+        </w:rPr>
+        <w:t>iction</w:t>
+      </w:r>
+      <w:r>
+        <w:rPr>
+          <w:b/>
+          <w:bCs/>
+        </w:rPr>
+        <w:t>_out.json</w:t>
       </w:r>
       <w:r>
         <w:t xml:space="preserve"> with test/validation data</w:t>

</xml_diff>